<commit_message>
Made quiz 2; fixed assn 2
</commit_message>
<xml_diff>
--- a/Assignment_2.docx
+++ b/Assignment_2.docx
@@ -163,40 +163,49 @@
         <w:t xml:space="preserve"> </w:t>
       </w:r>
       <w:r>
-        <w:t>Find the directional derivative of the function f(x,y,z) = sin(xy)cos(z) in the z direction at the point (1,1,0).</w:t>
+        <w:t xml:space="preserve">Given the function f(x,y,z) = </w:t>
+      </w:r>
+      <w:r>
+        <w:t>2x</w:t>
+      </w:r>
+      <w:r>
+        <w:rPr>
+          <w:vertAlign w:val="superscript"/>
+        </w:rPr>
+        <w:t>3</w:t>
+      </w:r>
+      <w:r>
+        <w:t xml:space="preserve"> + 5yz, find the first derivatives with respect to r, θ, φ</w:t>
+      </w:r>
+      <w:r>
+        <w:t>, using spherical coordinates.</w:t>
       </w:r>
     </w:p>
     <w:p/>
     <w:p>
       <w:r>
-        <w:t>Q5 – Find all of the maxima and minima for the curve f(x,y), x</w:t>
+        <w:t xml:space="preserve">Q5 – </w:t>
+      </w:r>
+      <w:r>
+        <w:t>Find the third order Taylor polynomial for the function f(x,y) = 5x</w:t>
       </w:r>
       <w:r>
         <w:rPr>
           <w:vertAlign w:val="superscript"/>
         </w:rPr>
-        <w:t>3</w:t>
-      </w:r>
-      <w:r>
-        <w:t>y = 3.</w:t>
-      </w:r>
-    </w:p>
-    <w:p/>
-    <w:p>
-      <w:r>
-        <w:t xml:space="preserve">Q6 – Use the method of Lagrange Multipliers to find the maximum and minimum values </w:t>
-      </w:r>
-      <w:r>
-        <w:t>of f(x,y)=xy subject to the constraint x+2y</w:t>
+        <w:t>2</w:t>
+      </w:r>
+      <w:r>
+        <w:t xml:space="preserve"> + e</w:t>
       </w:r>
       <w:r>
         <w:rPr>
           <w:vertAlign w:val="superscript"/>
         </w:rPr>
-        <w:t>2</w:t>
-      </w:r>
-      <w:r>
-        <w:t>=1.</w:t>
+        <w:t>y</w:t>
+      </w:r>
+      <w:r>
+        <w:t xml:space="preserve"> about the point (0,0).</w:t>
       </w:r>
     </w:p>
     <w:p/>
@@ -207,7 +216,7 @@
         </w:rPr>
       </w:pPr>
       <w:r>
-        <w:t>Q7 – Use the Second Derivative test to find all of the values of the constant c for which the function z = x</w:t>
+        <w:t>Q6 – Find the directional derivative for f(x,y) = 3x</w:t>
       </w:r>
       <w:r>
         <w:rPr>
@@ -216,16 +225,7 @@
         <w:t>2</w:t>
       </w:r>
       <w:r>
-        <w:t xml:space="preserve"> + cxy = y</w:t>
-      </w:r>
-      <w:r>
-        <w:rPr>
-          <w:vertAlign w:val="superscript"/>
-        </w:rPr>
-        <w:t>2</w:t>
-      </w:r>
-      <w:r>
-        <w:t xml:space="preserve"> has a saddle point at (0,0).</w:t>
+        <w:t xml:space="preserve"> – 12y, at the point (4, 5) in the direction of the vector [-1,-1].</w:t>
       </w:r>
     </w:p>
     <w:p>

</xml_diff>